<commit_message>
Test pour fix php artisan
</commit_message>
<xml_diff>
--- a/Notes PHP.docx
+++ b/Notes PHP.docx
@@ -73,28 +73,31 @@
       </w:r>
     </w:p>
     <w:p>
-      <w:pPr>
-        <w:rPr>
-          <w:lang w:val="en-US"/>
-        </w:rPr>
-      </w:pPr>
       <w:r>
         <w:t xml:space="preserve">   @Section</w:t>
       </w:r>
     </w:p>
-    <w:p>
-      <w:pPr>
-        <w:rPr>
-          <w:lang w:val="en-US"/>
-        </w:rPr>
-      </w:pPr>
-    </w:p>
-    <w:p>
-      <w:r>
-        <w:t>Utiliser le projet LaravelCollective (https://laravelcollective.com/docs/master/html</w:t>
-      </w:r>
+    <w:p/>
+    <w:p>
+      <w:r>
+        <w:t>Utiliser le projet LaravelCollective (</w:t>
+      </w:r>
+      <w:hyperlink r:id="rId4" w:history="1">
+        <w:r>
+          <w:rPr>
+            <w:rStyle w:val="Lienhypertexte"/>
+          </w:rPr>
+          <w:t>https://laravelcollective.com/docs/master/html</w:t>
+        </w:r>
+      </w:hyperlink>
       <w:r>
         <w:t>)</w:t>
+      </w:r>
+    </w:p>
+    <w:p/>
+    <w:p>
+      <w:r>
+        <w:t>a</w:t>
       </w:r>
       <w:bookmarkStart w:id="0" w:name="_GoBack"/>
       <w:bookmarkEnd w:id="0"/>
@@ -530,6 +533,17 @@
     <w:semiHidden/>
     <w:unhideWhenUsed/>
   </w:style>
+  <w:style w:type="character" w:styleId="Lienhypertexte">
+    <w:name w:val="Hyperlink"/>
+    <w:basedOn w:val="Policepardfaut"/>
+    <w:uiPriority w:val="99"/>
+    <w:unhideWhenUsed/>
+    <w:rsid w:val="00930217"/>
+    <w:rPr>
+      <w:color w:val="0563C1" w:themeColor="hyperlink"/>
+      <w:u w:val="single"/>
+    </w:rPr>
+  </w:style>
 </w:styles>
 </file>
 

</xml_diff>